<commit_message>
Reports and Balance Sheet Running!
</commit_message>
<xml_diff>
--- a/DataSoup Help/HelpFile.docx
+++ b/DataSoup Help/HelpFile.docx
@@ -2734,34 +2734,13 @@
         <w:t xml:space="preserve"> – </w:t>
       </w:r>
       <w:r>
-        <w:t xml:space="preserve">The search button </w:t>
-      </w:r>
-      <w:r>
-        <w:t xml:space="preserve">allows both search and replace functions. </w:t>
-      </w:r>
-    </w:p>
-    <w:p/>
-    <w:p>
-      <w:r>
-        <w:t xml:space="preserve">In order to search the entire database, please ensure that the </w:t>
-      </w:r>
-      <w:r>
-        <w:t>‘</w:t>
-      </w:r>
-      <w:r>
-        <w:t>Look In</w:t>
-      </w:r>
-      <w:r>
-        <w:t>’</w:t>
-      </w:r>
-      <w:r>
-        <w:t xml:space="preserve"> option is set to ‘Current Document’ instead of ‘Current field.’ Current field only searches the current record you are looking at and not all the records </w:t>
-      </w:r>
-      <w:r>
-        <w:t>the</w:t>
-      </w:r>
-      <w:r>
-        <w:t xml:space="preserve"> organization has. </w:t>
+        <w:t xml:space="preserve">The search button allows both search and replace functions. </w:t>
+      </w:r>
+    </w:p>
+    <w:p/>
+    <w:p>
+      <w:r>
+        <w:t xml:space="preserve">In order to search the entire database, please ensure that the ‘Look In’ option is set to ‘Current Document’ instead of ‘Current field.’ Current field only searches the current record you are looking at and not all the records the organization has. </w:t>
       </w:r>
     </w:p>
     <w:p/>
@@ -4114,10 +4093,7 @@
     <w:p/>
     <w:p>
       <w:r>
-        <w:t>For questions about the data fields or their contents, please consult Section I. of this help file for a description.</w:t>
-      </w:r>
-      <w:r>
-        <w:t xml:space="preserve"> The key for the code fields is in Section II of this document.</w:t>
+        <w:t>For questions about the data fields or their contents, please consult Section I. of this help file for a description. The key for the code fields is in Section II of this document.</w:t>
       </w:r>
     </w:p>
     <w:p/>
@@ -4141,8 +4117,13 @@
     <w:p/>
     <w:p>
       <w:r>
-        <w:t xml:space="preserve">B. </w:t>
-      </w:r>
+        <w:t xml:space="preserve">Balance Sheet Query - </w:t>
+      </w:r>
+      <w:bookmarkStart w:id="0" w:name="_GoBack"/>
+      <w:bookmarkEnd w:id="0"/>
+    </w:p>
+    <w:p/>
+    <w:p>
       <w:r>
         <w:t>Check Number Lookup – This query is sorted by check number and is designed for easy lookup of transaction number and all pertinent data associated with a known check number including deposit date.</w:t>
       </w:r>
@@ -4150,13 +4131,25 @@
     <w:p/>
     <w:p>
       <w:r>
-        <w:t>C. Dues Status – This query is designed for easy look up of dues payment by name.</w:t>
-      </w:r>
-    </w:p>
-    <w:p/>
-    <w:p>
-      <w:r>
-        <w:t>D. Member</w:t>
+        <w:t xml:space="preserve">Deposit Query - </w:t>
+      </w:r>
+    </w:p>
+    <w:p/>
+    <w:p>
+      <w:r>
+        <w:t>Dues Status – This query is designed for easy look up of dues payment by name.</w:t>
+      </w:r>
+    </w:p>
+    <w:p/>
+    <w:p>
+      <w:r>
+        <w:t xml:space="preserve">Expense Query - </w:t>
+      </w:r>
+    </w:p>
+    <w:p/>
+    <w:p>
+      <w:r>
+        <w:t>Member</w:t>
       </w:r>
       <w:r>
         <w:t xml:space="preserve"> </w:t>
@@ -4168,7 +4161,7 @@
     <w:p/>
     <w:p>
       <w:r>
-        <w:t>E. Property Work Status – This query will allow for the look up of all status</w:t>
+        <w:t xml:space="preserve"> Property Work Status – This query will allow for the look up of all status</w:t>
       </w:r>
       <w:r>
         <w:t xml:space="preserve"> actions by address.</w:t>
@@ -4189,6 +4182,7 @@
           <w:sz w:val="28"/>
           <w:szCs w:val="28"/>
         </w:rPr>
+        <w:lastRenderedPageBreak/>
         <w:t>SECTION V</w:t>
       </w:r>
     </w:p>
@@ -4232,8 +4226,6 @@
         </w:rPr>
         <w:tab/>
       </w:r>
-      <w:bookmarkStart w:id="0" w:name="_GoBack"/>
-      <w:bookmarkEnd w:id="0"/>
       <w:r>
         <w:rPr>
           <w:sz w:val="24"/>
@@ -4269,7 +4261,6 @@
           <w:sz w:val="24"/>
           <w:szCs w:val="24"/>
         </w:rPr>
-        <w:lastRenderedPageBreak/>
         <w:tab/>
       </w:r>
     </w:p>

</xml_diff>